<commit_message>
Move models to root Latest documents
</commit_message>
<xml_diff>
--- a/Deep Learning_ MLP - CNN - Fashion MNIST.docx
+++ b/Deep Learning_ MLP - CNN - Fashion MNIST.docx
@@ -23,12 +23,12 @@
           <wp:inline distB="114300" distT="114300" distL="114300" distR="114300">
             <wp:extent cx="6434138" cy="1485900"/>
             <wp:effectExtent b="0" l="0" r="0" t="0"/>
-            <wp:docPr id="10" name="image15.png"/>
+            <wp:docPr id="10" name="image19.png"/>
             <a:graphic>
               <a:graphicData uri="http://schemas.openxmlformats.org/drawingml/2006/picture">
                 <pic:pic>
                   <pic:nvPicPr>
-                    <pic:cNvPr id="0" name="image15.png"/>
+                    <pic:cNvPr id="0" name="image19.png"/>
                     <pic:cNvPicPr preferRelativeResize="0"/>
                   </pic:nvPicPr>
                   <pic:blipFill>
@@ -586,12 +586,12 @@
           <wp:inline distB="114300" distT="114300" distL="114300" distR="114300">
             <wp:extent cx="5943600" cy="3048000"/>
             <wp:effectExtent b="0" l="0" r="0" t="0"/>
-            <wp:docPr id="7" name="image14.png"/>
+            <wp:docPr id="7" name="image20.png"/>
             <a:graphic>
               <a:graphicData uri="http://schemas.openxmlformats.org/drawingml/2006/picture">
                 <pic:pic>
                   <pic:nvPicPr>
-                    <pic:cNvPr id="0" name="image14.png"/>
+                    <pic:cNvPr id="0" name="image20.png"/>
                     <pic:cNvPicPr preferRelativeResize="0"/>
                   </pic:nvPicPr>
                   <pic:blipFill>
@@ -777,12 +777,12 @@
             <wp:extent cx="3186113" cy="2847975"/>
             <wp:effectExtent b="0" l="0" r="0" t="0"/>
             <wp:wrapSquare wrapText="bothSides" distB="114300" distT="114300" distL="114300" distR="114300"/>
-            <wp:docPr id="17" name="image12.png"/>
+            <wp:docPr id="17" name="image17.png"/>
             <a:graphic>
               <a:graphicData uri="http://schemas.openxmlformats.org/drawingml/2006/picture">
                 <pic:pic>
                   <pic:nvPicPr>
-                    <pic:cNvPr id="0" name="image12.png"/>
+                    <pic:cNvPr id="0" name="image17.png"/>
                     <pic:cNvPicPr preferRelativeResize="0"/>
                   </pic:nvPicPr>
                   <pic:blipFill>
@@ -844,7 +844,7 @@
       <w:pPr>
         <w:numPr>
           <w:ilvl w:val="0"/>
-          <w:numId w:val="6"/>
+          <w:numId w:val="11"/>
         </w:numPr>
         <w:ind w:left="720" w:hanging="360"/>
         <w:rPr>
@@ -883,7 +883,7 @@
       <w:pPr>
         <w:numPr>
           <w:ilvl w:val="0"/>
-          <w:numId w:val="6"/>
+          <w:numId w:val="11"/>
         </w:numPr>
         <w:ind w:left="720" w:hanging="360"/>
         <w:rPr>
@@ -1153,7 +1153,7 @@
       <w:pPr>
         <w:numPr>
           <w:ilvl w:val="0"/>
-          <w:numId w:val="8"/>
+          <w:numId w:val="12"/>
         </w:numPr>
         <w:ind w:left="720" w:hanging="360"/>
         <w:rPr>
@@ -1178,7 +1178,7 @@
       <w:pPr>
         <w:numPr>
           <w:ilvl w:val="1"/>
-          <w:numId w:val="8"/>
+          <w:numId w:val="12"/>
         </w:numPr>
         <w:ind w:left="1440" w:hanging="360"/>
         <w:rPr>
@@ -1196,7 +1196,7 @@
       <w:pPr>
         <w:numPr>
           <w:ilvl w:val="1"/>
-          <w:numId w:val="8"/>
+          <w:numId w:val="12"/>
         </w:numPr>
         <w:ind w:left="1440" w:hanging="360"/>
         <w:rPr>
@@ -1214,7 +1214,7 @@
       <w:pPr>
         <w:numPr>
           <w:ilvl w:val="1"/>
-          <w:numId w:val="8"/>
+          <w:numId w:val="12"/>
         </w:numPr>
         <w:ind w:left="1440" w:hanging="360"/>
         <w:rPr>
@@ -1248,7 +1248,7 @@
       <w:pPr>
         <w:numPr>
           <w:ilvl w:val="0"/>
-          <w:numId w:val="7"/>
+          <w:numId w:val="5"/>
         </w:numPr>
         <w:ind w:left="1440" w:hanging="360"/>
         <w:rPr/>
@@ -1271,7 +1271,7 @@
       <w:pPr>
         <w:numPr>
           <w:ilvl w:val="0"/>
-          <w:numId w:val="7"/>
+          <w:numId w:val="5"/>
         </w:numPr>
         <w:ind w:left="1440" w:hanging="360"/>
         <w:rPr>
@@ -1307,7 +1307,7 @@
       <w:pPr>
         <w:numPr>
           <w:ilvl w:val="0"/>
-          <w:numId w:val="8"/>
+          <w:numId w:val="12"/>
         </w:numPr>
         <w:ind w:left="720" w:hanging="360"/>
         <w:rPr>
@@ -1332,7 +1332,7 @@
       <w:pPr>
         <w:numPr>
           <w:ilvl w:val="1"/>
-          <w:numId w:val="8"/>
+          <w:numId w:val="12"/>
         </w:numPr>
         <w:ind w:left="1440" w:hanging="360"/>
         <w:rPr>
@@ -1357,7 +1357,7 @@
       <w:pPr>
         <w:numPr>
           <w:ilvl w:val="1"/>
-          <w:numId w:val="8"/>
+          <w:numId w:val="12"/>
         </w:numPr>
         <w:ind w:left="1440" w:hanging="360"/>
         <w:rPr>
@@ -1382,7 +1382,7 @@
       <w:pPr>
         <w:numPr>
           <w:ilvl w:val="1"/>
-          <w:numId w:val="8"/>
+          <w:numId w:val="12"/>
         </w:numPr>
         <w:ind w:left="1440" w:hanging="360"/>
         <w:rPr>
@@ -1407,7 +1407,7 @@
       <w:pPr>
         <w:numPr>
           <w:ilvl w:val="1"/>
-          <w:numId w:val="8"/>
+          <w:numId w:val="12"/>
         </w:numPr>
         <w:ind w:left="1440" w:hanging="360"/>
         <w:rPr>
@@ -1432,7 +1432,7 @@
       <w:pPr>
         <w:numPr>
           <w:ilvl w:val="1"/>
-          <w:numId w:val="8"/>
+          <w:numId w:val="12"/>
         </w:numPr>
         <w:ind w:left="1440" w:hanging="360"/>
         <w:rPr>
@@ -1457,7 +1457,7 @@
       <w:pPr>
         <w:numPr>
           <w:ilvl w:val="1"/>
-          <w:numId w:val="8"/>
+          <w:numId w:val="12"/>
         </w:numPr>
         <w:ind w:left="1440" w:hanging="360"/>
         <w:rPr>
@@ -1887,12 +1887,12 @@
             <wp:extent cx="3181350" cy="1557338"/>
             <wp:effectExtent b="0" l="0" r="0" t="0"/>
             <wp:wrapSquare wrapText="bothSides" distB="114300" distT="114300" distL="114300" distR="114300"/>
-            <wp:docPr id="15" name="image10.png"/>
+            <wp:docPr id="15" name="image7.png"/>
             <a:graphic>
               <a:graphicData uri="http://schemas.openxmlformats.org/drawingml/2006/picture">
                 <pic:pic>
                   <pic:nvPicPr>
-                    <pic:cNvPr id="0" name="image10.png"/>
+                    <pic:cNvPr id="0" name="image7.png"/>
                     <pic:cNvPicPr preferRelativeResize="0"/>
                   </pic:nvPicPr>
                   <pic:blipFill>
@@ -1932,7 +1932,7 @@
       <w:pPr>
         <w:numPr>
           <w:ilvl w:val="0"/>
-          <w:numId w:val="5"/>
+          <w:numId w:val="10"/>
         </w:numPr>
         <w:ind w:left="720" w:hanging="360"/>
         <w:rPr>
@@ -1950,7 +1950,7 @@
       <w:pPr>
         <w:numPr>
           <w:ilvl w:val="0"/>
-          <w:numId w:val="5"/>
+          <w:numId w:val="10"/>
         </w:numPr>
         <w:ind w:left="720" w:hanging="360"/>
         <w:rPr>
@@ -2041,12 +2041,12 @@
             <wp:extent cx="5910263" cy="2714625"/>
             <wp:effectExtent b="0" l="0" r="0" t="0"/>
             <wp:wrapSquare wrapText="bothSides" distB="57150" distT="57150" distL="57150" distR="57150"/>
-            <wp:docPr id="5" name="image4.png"/>
+            <wp:docPr id="5" name="image11.png"/>
             <a:graphic>
               <a:graphicData uri="http://schemas.openxmlformats.org/drawingml/2006/picture">
                 <pic:pic>
                   <pic:nvPicPr>
-                    <pic:cNvPr id="0" name="image4.png"/>
+                    <pic:cNvPr id="0" name="image11.png"/>
                     <pic:cNvPicPr preferRelativeResize="0"/>
                   </pic:nvPicPr>
                   <pic:blipFill>
@@ -2075,7 +2075,7 @@
       <w:pPr>
         <w:numPr>
           <w:ilvl w:val="0"/>
-          <w:numId w:val="11"/>
+          <w:numId w:val="7"/>
         </w:numPr>
         <w:ind w:left="720" w:hanging="360"/>
         <w:rPr>
@@ -2101,12 +2101,12 @@
             <wp:extent cx="2633663" cy="1562100"/>
             <wp:effectExtent b="0" l="0" r="0" t="0"/>
             <wp:wrapSquare wrapText="bothSides" distB="0" distT="0" distL="0" distR="182880"/>
-            <wp:docPr id="9" name="image5.png"/>
+            <wp:docPr id="9" name="image1.png"/>
             <a:graphic>
               <a:graphicData uri="http://schemas.openxmlformats.org/drawingml/2006/picture">
                 <pic:pic>
                   <pic:nvPicPr>
-                    <pic:cNvPr id="0" name="image5.png"/>
+                    <pic:cNvPr id="0" name="image1.png"/>
                     <pic:cNvPicPr preferRelativeResize="0"/>
                   </pic:nvPicPr>
                   <pic:blipFill>
@@ -2135,7 +2135,7 @@
       <w:pPr>
         <w:numPr>
           <w:ilvl w:val="0"/>
-          <w:numId w:val="11"/>
+          <w:numId w:val="7"/>
         </w:numPr>
         <w:ind w:left="720" w:hanging="360"/>
       </w:pPr>
@@ -2150,7 +2150,7 @@
       <w:pPr>
         <w:numPr>
           <w:ilvl w:val="0"/>
-          <w:numId w:val="11"/>
+          <w:numId w:val="7"/>
         </w:numPr>
         <w:ind w:left="720" w:hanging="360"/>
       </w:pPr>
@@ -2290,12 +2290,12 @@
           <wp:inline distB="114300" distT="114300" distL="114300" distR="114300">
             <wp:extent cx="5943600" cy="2933700"/>
             <wp:effectExtent b="0" l="0" r="0" t="0"/>
-            <wp:docPr id="13" name="image11.png"/>
+            <wp:docPr id="13" name="image16.png"/>
             <a:graphic>
               <a:graphicData uri="http://schemas.openxmlformats.org/drawingml/2006/picture">
                 <pic:pic>
                   <pic:nvPicPr>
-                    <pic:cNvPr id="0" name="image11.png"/>
+                    <pic:cNvPr id="0" name="image16.png"/>
                     <pic:cNvPicPr preferRelativeResize="0"/>
                   </pic:nvPicPr>
                   <pic:blipFill>
@@ -2345,12 +2345,12 @@
           <wp:inline distB="114300" distT="114300" distL="114300" distR="114300">
             <wp:extent cx="5943600" cy="1562100"/>
             <wp:effectExtent b="0" l="0" r="0" t="0"/>
-            <wp:docPr id="4" name="image3.png"/>
+            <wp:docPr id="4" name="image5.png"/>
             <a:graphic>
               <a:graphicData uri="http://schemas.openxmlformats.org/drawingml/2006/picture">
                 <pic:pic>
                   <pic:nvPicPr>
-                    <pic:cNvPr id="0" name="image3.png"/>
+                    <pic:cNvPr id="0" name="image5.png"/>
                     <pic:cNvPicPr preferRelativeResize="0"/>
                   </pic:nvPicPr>
                   <pic:blipFill>
@@ -2779,12 +2779,12 @@
           <wp:inline distB="114300" distT="114300" distL="114300" distR="114300">
             <wp:extent cx="6345195" cy="1128713"/>
             <wp:effectExtent b="0" l="0" r="0" t="0"/>
-            <wp:docPr id="8" name="image20.png"/>
+            <wp:docPr id="8" name="image18.png"/>
             <a:graphic>
               <a:graphicData uri="http://schemas.openxmlformats.org/drawingml/2006/picture">
                 <pic:pic>
                   <pic:nvPicPr>
-                    <pic:cNvPr id="0" name="image20.png"/>
+                    <pic:cNvPr id="0" name="image18.png"/>
                     <pic:cNvPicPr preferRelativeResize="0"/>
                   </pic:nvPicPr>
                   <pic:blipFill>
@@ -3250,12 +3250,12 @@
           <wp:inline distB="114300" distT="114300" distL="114300" distR="114300">
             <wp:extent cx="5943600" cy="814388"/>
             <wp:effectExtent b="0" l="0" r="0" t="0"/>
-            <wp:docPr id="3" name="image18.png"/>
+            <wp:docPr id="3" name="image3.png"/>
             <a:graphic>
               <a:graphicData uri="http://schemas.openxmlformats.org/drawingml/2006/picture">
                 <pic:pic>
                   <pic:nvPicPr>
-                    <pic:cNvPr id="0" name="image18.png"/>
+                    <pic:cNvPr id="0" name="image3.png"/>
                     <pic:cNvPicPr preferRelativeResize="0"/>
                   </pic:nvPicPr>
                   <pic:blipFill>
@@ -3392,12 +3392,12 @@
             <wp:extent cx="3257550" cy="1085850"/>
             <wp:effectExtent b="0" l="0" r="0" t="0"/>
             <wp:wrapSquare wrapText="bothSides" distB="0" distT="0" distL="0" distR="0"/>
-            <wp:docPr id="1" name="image2.png"/>
+            <wp:docPr id="1" name="image4.png"/>
             <a:graphic>
               <a:graphicData uri="http://schemas.openxmlformats.org/drawingml/2006/picture">
                 <pic:pic>
                   <pic:nvPicPr>
-                    <pic:cNvPr id="0" name="image2.png"/>
+                    <pic:cNvPr id="0" name="image4.png"/>
                     <pic:cNvPicPr preferRelativeResize="0"/>
                   </pic:nvPicPr>
                   <pic:blipFill>
@@ -3434,12 +3434,12 @@
             <wp:extent cx="2771775" cy="1081088"/>
             <wp:effectExtent b="0" l="0" r="0" t="0"/>
             <wp:wrapSquare wrapText="bothSides" distB="0" distT="0" distL="0" distR="0"/>
-            <wp:docPr id="14" name="image17.png"/>
+            <wp:docPr id="14" name="image8.png"/>
             <a:graphic>
               <a:graphicData uri="http://schemas.openxmlformats.org/drawingml/2006/picture">
                 <pic:pic>
                   <pic:nvPicPr>
-                    <pic:cNvPr id="0" name="image17.png"/>
+                    <pic:cNvPr id="0" name="image8.png"/>
                     <pic:cNvPicPr preferRelativeResize="0"/>
                   </pic:nvPicPr>
                   <pic:blipFill>
@@ -3731,7 +3731,7 @@
       <w:pPr>
         <w:numPr>
           <w:ilvl w:val="0"/>
-          <w:numId w:val="12"/>
+          <w:numId w:val="8"/>
         </w:numPr>
         <w:ind w:left="720" w:hanging="360"/>
         <w:rPr>
@@ -3752,7 +3752,7 @@
       <w:pPr>
         <w:numPr>
           <w:ilvl w:val="0"/>
-          <w:numId w:val="12"/>
+          <w:numId w:val="8"/>
         </w:numPr>
         <w:ind w:left="720" w:hanging="360"/>
         <w:rPr>
@@ -3790,7 +3790,7 @@
       <w:pPr>
         <w:numPr>
           <w:ilvl w:val="0"/>
-          <w:numId w:val="12"/>
+          <w:numId w:val="8"/>
         </w:numPr>
         <w:ind w:left="720" w:hanging="360"/>
         <w:rPr>
@@ -3811,7 +3811,7 @@
       <w:pPr>
         <w:numPr>
           <w:ilvl w:val="0"/>
-          <w:numId w:val="12"/>
+          <w:numId w:val="8"/>
         </w:numPr>
         <w:ind w:left="720" w:hanging="360"/>
         <w:rPr>
@@ -3883,7 +3883,7 @@
       <w:pPr>
         <w:numPr>
           <w:ilvl w:val="0"/>
-          <w:numId w:val="12"/>
+          <w:numId w:val="8"/>
         </w:numPr>
         <w:ind w:left="720" w:hanging="360"/>
         <w:rPr>
@@ -3971,7 +3971,7 @@
       <w:pPr>
         <w:numPr>
           <w:ilvl w:val="0"/>
-          <w:numId w:val="9"/>
+          <w:numId w:val="6"/>
         </w:numPr>
         <w:ind w:left="720" w:hanging="360"/>
         <w:rPr>
@@ -3993,7 +3993,7 @@
       <w:pPr>
         <w:numPr>
           <w:ilvl w:val="0"/>
-          <w:numId w:val="9"/>
+          <w:numId w:val="6"/>
         </w:numPr>
         <w:ind w:left="720" w:hanging="360"/>
         <w:rPr>
@@ -4015,7 +4015,7 @@
       <w:pPr>
         <w:numPr>
           <w:ilvl w:val="0"/>
-          <w:numId w:val="9"/>
+          <w:numId w:val="6"/>
         </w:numPr>
         <w:ind w:left="720" w:hanging="360"/>
         <w:rPr>
@@ -4049,12 +4049,12 @@
           <wp:inline distB="114300" distT="114300" distL="114300" distR="114300">
             <wp:extent cx="5943600" cy="2738438"/>
             <wp:effectExtent b="0" l="0" r="0" t="0"/>
-            <wp:docPr id="11" name="image19.png"/>
+            <wp:docPr id="11" name="image6.png"/>
             <a:graphic>
               <a:graphicData uri="http://schemas.openxmlformats.org/drawingml/2006/picture">
                 <pic:pic>
                   <pic:nvPicPr>
-                    <pic:cNvPr id="0" name="image19.png"/>
+                    <pic:cNvPr id="0" name="image6.png"/>
                     <pic:cNvPicPr preferRelativeResize="0"/>
                   </pic:nvPicPr>
                   <pic:blipFill>
@@ -4094,12 +4094,12 @@
           <wp:inline distB="114300" distT="114300" distL="114300" distR="114300">
             <wp:extent cx="5419725" cy="800100"/>
             <wp:effectExtent b="0" l="0" r="0" t="0"/>
-            <wp:docPr id="19" name="image7.png"/>
+            <wp:docPr id="19" name="image14.png"/>
             <a:graphic>
               <a:graphicData uri="http://schemas.openxmlformats.org/drawingml/2006/picture">
                 <pic:pic>
                   <pic:nvPicPr>
-                    <pic:cNvPr id="0" name="image7.png"/>
+                    <pic:cNvPr id="0" name="image14.png"/>
                     <pic:cNvPicPr preferRelativeResize="0"/>
                   </pic:nvPicPr>
                   <pic:blipFill>
@@ -4239,12 +4239,12 @@
             <wp:extent cx="2395538" cy="3267075"/>
             <wp:effectExtent b="0" l="0" r="0" t="0"/>
             <wp:wrapSquare wrapText="bothSides" distB="114300" distT="114300" distL="114300" distR="114300"/>
-            <wp:docPr id="12" name="image6.png"/>
+            <wp:docPr id="12" name="image9.png"/>
             <a:graphic>
               <a:graphicData uri="http://schemas.openxmlformats.org/drawingml/2006/picture">
                 <pic:pic>
                   <pic:nvPicPr>
-                    <pic:cNvPr id="0" name="image6.png"/>
+                    <pic:cNvPr id="0" name="image9.png"/>
                     <pic:cNvPicPr preferRelativeResize="0"/>
                   </pic:nvPicPr>
                   <pic:blipFill>
@@ -4281,12 +4281,12 @@
             <wp:extent cx="4162425" cy="2595563"/>
             <wp:effectExtent b="0" l="0" r="0" t="0"/>
             <wp:wrapSquare wrapText="bothSides" distB="114300" distT="114300" distL="114300" distR="114300"/>
-            <wp:docPr id="6" name="image13.png"/>
+            <wp:docPr id="6" name="image10.png"/>
             <a:graphic>
               <a:graphicData uri="http://schemas.openxmlformats.org/drawingml/2006/picture">
                 <pic:pic>
                   <pic:nvPicPr>
-                    <pic:cNvPr id="0" name="image13.png"/>
+                    <pic:cNvPr id="0" name="image10.png"/>
                     <pic:cNvPicPr preferRelativeResize="0"/>
                   </pic:nvPicPr>
                   <pic:blipFill>
@@ -4323,12 +4323,12 @@
             <wp:extent cx="4067175" cy="595313"/>
             <wp:effectExtent b="0" l="0" r="0" t="0"/>
             <wp:wrapSquare wrapText="bothSides" distB="114300" distT="114300" distL="114300" distR="114300"/>
-            <wp:docPr id="2" name="image1.png"/>
+            <wp:docPr id="2" name="image2.png"/>
             <a:graphic>
               <a:graphicData uri="http://schemas.openxmlformats.org/drawingml/2006/picture">
                 <pic:pic>
                   <pic:nvPicPr>
-                    <pic:cNvPr id="0" name="image1.png"/>
+                    <pic:cNvPr id="0" name="image2.png"/>
                     <pic:cNvPicPr preferRelativeResize="0"/>
                   </pic:nvPicPr>
                   <pic:blipFill>
@@ -4641,12 +4641,12 @@
           <wp:inline distB="114300" distT="114300" distL="114300" distR="114300">
             <wp:extent cx="5943600" cy="952500"/>
             <wp:effectExtent b="0" l="0" r="0" t="0"/>
-            <wp:docPr id="18" name="image16.png"/>
+            <wp:docPr id="18" name="image15.png"/>
             <a:graphic>
               <a:graphicData uri="http://schemas.openxmlformats.org/drawingml/2006/picture">
                 <pic:pic>
                   <pic:nvPicPr>
-                    <pic:cNvPr id="0" name="image16.png"/>
+                    <pic:cNvPr id="0" name="image15.png"/>
                     <pic:cNvPicPr preferRelativeResize="0"/>
                   </pic:nvPicPr>
                   <pic:blipFill>
@@ -4813,12 +4813,12 @@
             <wp:extent cx="2838450" cy="1090613"/>
             <wp:effectExtent b="0" l="0" r="0" t="0"/>
             <wp:wrapSquare wrapText="bothSides" distB="114300" distT="114300" distL="114300" distR="114300"/>
-            <wp:docPr id="20" name="image8.png"/>
+            <wp:docPr id="20" name="image13.png"/>
             <a:graphic>
               <a:graphicData uri="http://schemas.openxmlformats.org/drawingml/2006/picture">
                 <pic:pic>
                   <pic:nvPicPr>
-                    <pic:cNvPr id="0" name="image8.png"/>
+                    <pic:cNvPr id="0" name="image13.png"/>
                     <pic:cNvPicPr preferRelativeResize="0"/>
                   </pic:nvPicPr>
                   <pic:blipFill>
@@ -4865,12 +4865,12 @@
             <wp:extent cx="3276600" cy="2614613"/>
             <wp:effectExtent b="0" l="0" r="0" t="0"/>
             <wp:wrapSquare wrapText="bothSides" distB="0" distT="0" distL="0" distR="0"/>
-            <wp:docPr id="16" name="image9.png"/>
+            <wp:docPr id="16" name="image12.png"/>
             <a:graphic>
               <a:graphicData uri="http://schemas.openxmlformats.org/drawingml/2006/picture">
                 <pic:pic>
                   <pic:nvPicPr>
-                    <pic:cNvPr id="0" name="image9.png"/>
+                    <pic:cNvPr id="0" name="image12.png"/>
                     <pic:cNvPicPr preferRelativeResize="0"/>
                   </pic:nvPicPr>
                   <pic:blipFill>
@@ -5019,7 +5019,7 @@
         <w:rPr>
           <w:rtl w:val="0"/>
         </w:rPr>
-        <w:t xml:space="preserve"> helped to automate some training tasks but the parameter grid is infinite for such tasks and especially in the case of CNN it takes much time to fit a model, so it’s almost impossible to tune the model perfectly. It helps to follow best practices at least for some parts like the layer and filter size. To finish with CNN achieve better results on this task and could achieve some small improvements on the score if we use ImageAugmentation to train the model with more examples of the same image.</w:t>
+        <w:t xml:space="preserve"> helped to automate some training tasks but the parameter grid is infinite for such tasks and especially in the case of CNN it takes much time to fit a model, so it’s almost impossible to tune the model perfectly. It helps to follow best practices at least for some parts like the layer and filter size. To finish with, CNN achieves better results on this task and could achieve some small improvements on the score if we use ImageAugmentation to train the model with more examples of the same image.</w:t>
       </w:r>
     </w:p>
     <w:p>
@@ -5038,20 +5038,32 @@
     </w:p>
     <w:p>
       <w:pPr>
-        <w:rPr/>
-      </w:pPr>
-      <w:r>
-        <w:rPr>
-          <w:rtl w:val="0"/>
-        </w:rPr>
-        <w:t xml:space="preserve">All good used for this experiment along with the finalized models can be found in for further usage.</w:t>
+        <w:ind w:left="0" w:firstLine="0"/>
+        <w:rPr/>
+      </w:pPr>
+      <w:r>
+        <w:rPr>
+          <w:rtl w:val="0"/>
+        </w:rPr>
+        <w:t xml:space="preserve">The code used for the experiments along with the finalized models MLP and CNN can be found in the below resources for further usage.</w:t>
+      </w:r>
+    </w:p>
+    <w:p>
+      <w:pPr>
+        <w:ind w:left="0" w:firstLine="0"/>
+        <w:rPr/>
+      </w:pPr>
+      <w:r>
+        <w:rPr>
+          <w:rtl w:val="0"/>
+        </w:rPr>
       </w:r>
     </w:p>
     <w:p>
       <w:pPr>
         <w:numPr>
           <w:ilvl w:val="0"/>
-          <w:numId w:val="10"/>
+          <w:numId w:val="13"/>
         </w:numPr>
         <w:ind w:left="720" w:hanging="360"/>
         <w:rPr>
@@ -5084,7 +5096,7 @@
       <w:pPr>
         <w:numPr>
           <w:ilvl w:val="0"/>
-          <w:numId w:val="10"/>
+          <w:numId w:val="13"/>
         </w:numPr>
         <w:ind w:left="720" w:hanging="360"/>
         <w:rPr>
@@ -5107,6 +5119,111 @@
           <w:t xml:space="preserve">link</w:t>
         </w:r>
       </w:hyperlink>
+      <w:r>
+        <w:rPr>
+          <w:rtl w:val="0"/>
+        </w:rPr>
+      </w:r>
+    </w:p>
+    <w:p>
+      <w:pPr>
+        <w:rPr/>
+      </w:pPr>
+      <w:r>
+        <w:rPr>
+          <w:rtl w:val="0"/>
+        </w:rPr>
+      </w:r>
+    </w:p>
+    <w:p>
+      <w:pPr>
+        <w:numPr>
+          <w:ilvl w:val="0"/>
+          <w:numId w:val="9"/>
+        </w:numPr>
+        <w:ind w:left="720" w:hanging="360"/>
+        <w:rPr>
+          <w:u w:val="none"/>
+        </w:rPr>
+      </w:pPr>
+      <w:r>
+        <w:rPr>
+          <w:b w:val="1"/>
+          <w:rtl w:val="0"/>
+        </w:rPr>
+        <w:t xml:space="preserve">./lib/DeepLearning</w:t>
+      </w:r>
+      <w:r>
+        <w:rPr>
+          <w:rtl w:val="0"/>
+        </w:rPr>
+        <w:t xml:space="preserve"> folder contains the code that I used to create the MLP and CNN models.</w:t>
+      </w:r>
+    </w:p>
+    <w:p>
+      <w:pPr>
+        <w:numPr>
+          <w:ilvl w:val="0"/>
+          <w:numId w:val="9"/>
+        </w:numPr>
+        <w:ind w:left="720" w:hanging="360"/>
+        <w:rPr>
+          <w:u w:val="none"/>
+        </w:rPr>
+      </w:pPr>
+      <w:r>
+        <w:rPr>
+          <w:b w:val="1"/>
+          <w:rtl w:val="0"/>
+        </w:rPr>
+        <w:t xml:space="preserve">./notebooks/Deep Learning Assignment 1.ipynb</w:t>
+      </w:r>
+      <w:r>
+        <w:rPr>
+          <w:rtl w:val="0"/>
+        </w:rPr>
+        <w:t xml:space="preserve"> has all the experiments and visualizations that were used to create this report.</w:t>
+      </w:r>
+    </w:p>
+    <w:p>
+      <w:pPr>
+        <w:numPr>
+          <w:ilvl w:val="0"/>
+          <w:numId w:val="9"/>
+        </w:numPr>
+        <w:ind w:left="720" w:hanging="360"/>
+        <w:rPr>
+          <w:b w:val="1"/>
+        </w:rPr>
+      </w:pPr>
+      <w:r>
+        <w:rPr>
+          <w:b w:val="1"/>
+          <w:rtl w:val="0"/>
+        </w:rPr>
+        <w:t xml:space="preserve">./model</w:t>
+      </w:r>
+      <w:r>
+        <w:rPr>
+          <w:rtl w:val="0"/>
+        </w:rPr>
+        <w:t xml:space="preserve"> has the trained tf models.</w:t>
+      </w:r>
+    </w:p>
+    <w:p>
+      <w:pPr>
+        <w:rPr/>
+      </w:pPr>
+      <w:r>
+        <w:rPr>
+          <w:rtl w:val="0"/>
+        </w:rPr>
+      </w:r>
+    </w:p>
+    <w:p>
+      <w:pPr>
+        <w:rPr/>
+      </w:pPr>
       <w:r>
         <w:rPr>
           <w:rtl w:val="0"/>
@@ -5650,11 +5767,11 @@
   <w:abstractNum w:abstractNumId="5">
     <w:lvl w:ilvl="0">
       <w:start w:val="1"/>
-      <w:numFmt w:val="bullet"/>
-      <w:lvlText w:val="-"/>
-      <w:lvlJc w:val="left"/>
-      <w:pPr>
-        <w:ind w:left="720" w:hanging="360"/>
+      <w:numFmt w:val="decimal"/>
+      <w:lvlText w:val="%1."/>
+      <w:lvlJc w:val="left"/>
+      <w:pPr>
+        <w:ind w:left="1440" w:hanging="360"/>
       </w:pPr>
       <w:rPr>
         <w:u w:val="none"/>
@@ -5662,11 +5779,11 @@
     </w:lvl>
     <w:lvl w:ilvl="1">
       <w:start w:val="1"/>
-      <w:numFmt w:val="bullet"/>
-      <w:lvlText w:val="-"/>
-      <w:lvlJc w:val="left"/>
-      <w:pPr>
-        <w:ind w:left="1440" w:hanging="360"/>
+      <w:numFmt w:val="lowerLetter"/>
+      <w:lvlText w:val="%2."/>
+      <w:lvlJc w:val="left"/>
+      <w:pPr>
+        <w:ind w:left="2160" w:hanging="360"/>
       </w:pPr>
       <w:rPr>
         <w:u w:val="none"/>
@@ -5674,11 +5791,11 @@
     </w:lvl>
     <w:lvl w:ilvl="2">
       <w:start w:val="1"/>
-      <w:numFmt w:val="bullet"/>
-      <w:lvlText w:val="-"/>
-      <w:lvlJc w:val="left"/>
-      <w:pPr>
-        <w:ind w:left="2160" w:hanging="360"/>
+      <w:numFmt w:val="lowerRoman"/>
+      <w:lvlText w:val="%3."/>
+      <w:lvlJc w:val="right"/>
+      <w:pPr>
+        <w:ind w:left="2880" w:hanging="360"/>
       </w:pPr>
       <w:rPr>
         <w:u w:val="none"/>
@@ -5686,11 +5803,11 @@
     </w:lvl>
     <w:lvl w:ilvl="3">
       <w:start w:val="1"/>
-      <w:numFmt w:val="bullet"/>
-      <w:lvlText w:val="-"/>
-      <w:lvlJc w:val="left"/>
-      <w:pPr>
-        <w:ind w:left="2880" w:hanging="360"/>
+      <w:numFmt w:val="decimal"/>
+      <w:lvlText w:val="%4."/>
+      <w:lvlJc w:val="left"/>
+      <w:pPr>
+        <w:ind w:left="3600" w:hanging="360"/>
       </w:pPr>
       <w:rPr>
         <w:u w:val="none"/>
@@ -5698,11 +5815,11 @@
     </w:lvl>
     <w:lvl w:ilvl="4">
       <w:start w:val="1"/>
-      <w:numFmt w:val="bullet"/>
-      <w:lvlText w:val="-"/>
-      <w:lvlJc w:val="left"/>
-      <w:pPr>
-        <w:ind w:left="3600" w:hanging="360"/>
+      <w:numFmt w:val="lowerLetter"/>
+      <w:lvlText w:val="%5."/>
+      <w:lvlJc w:val="left"/>
+      <w:pPr>
+        <w:ind w:left="4320" w:hanging="360"/>
       </w:pPr>
       <w:rPr>
         <w:u w:val="none"/>
@@ -5710,11 +5827,11 @@
     </w:lvl>
     <w:lvl w:ilvl="5">
       <w:start w:val="1"/>
-      <w:numFmt w:val="bullet"/>
-      <w:lvlText w:val="-"/>
-      <w:lvlJc w:val="left"/>
-      <w:pPr>
-        <w:ind w:left="4320" w:hanging="360"/>
+      <w:numFmt w:val="lowerRoman"/>
+      <w:lvlText w:val="%6."/>
+      <w:lvlJc w:val="right"/>
+      <w:pPr>
+        <w:ind w:left="5040" w:hanging="360"/>
       </w:pPr>
       <w:rPr>
         <w:u w:val="none"/>
@@ -5722,11 +5839,11 @@
     </w:lvl>
     <w:lvl w:ilvl="6">
       <w:start w:val="1"/>
-      <w:numFmt w:val="bullet"/>
-      <w:lvlText w:val="-"/>
-      <w:lvlJc w:val="left"/>
-      <w:pPr>
-        <w:ind w:left="5040" w:hanging="360"/>
+      <w:numFmt w:val="decimal"/>
+      <w:lvlText w:val="%7."/>
+      <w:lvlJc w:val="left"/>
+      <w:pPr>
+        <w:ind w:left="5760" w:hanging="360"/>
       </w:pPr>
       <w:rPr>
         <w:u w:val="none"/>
@@ -5734,11 +5851,11 @@
     </w:lvl>
     <w:lvl w:ilvl="7">
       <w:start w:val="1"/>
-      <w:numFmt w:val="bullet"/>
-      <w:lvlText w:val="-"/>
-      <w:lvlJc w:val="left"/>
-      <w:pPr>
-        <w:ind w:left="5760" w:hanging="360"/>
+      <w:numFmt w:val="lowerLetter"/>
+      <w:lvlText w:val="%8."/>
+      <w:lvlJc w:val="left"/>
+      <w:pPr>
+        <w:ind w:left="6480" w:hanging="360"/>
       </w:pPr>
       <w:rPr>
         <w:u w:val="none"/>
@@ -5746,11 +5863,11 @@
     </w:lvl>
     <w:lvl w:ilvl="8">
       <w:start w:val="1"/>
-      <w:numFmt w:val="bullet"/>
-      <w:lvlText w:val="-"/>
-      <w:lvlJc w:val="left"/>
-      <w:pPr>
-        <w:ind w:left="6480" w:hanging="360"/>
+      <w:numFmt w:val="lowerRoman"/>
+      <w:lvlText w:val="%9."/>
+      <w:lvlJc w:val="right"/>
+      <w:pPr>
+        <w:ind w:left="7200" w:hanging="360"/>
       </w:pPr>
       <w:rPr>
         <w:u w:val="none"/>
@@ -5760,8 +5877,8 @@
   <w:abstractNum w:abstractNumId="6">
     <w:lvl w:ilvl="0">
       <w:start w:val="1"/>
-      <w:numFmt w:val="bullet"/>
-      <w:lvlText w:val="➔"/>
+      <w:numFmt w:val="decimal"/>
+      <w:lvlText w:val="%1."/>
       <w:lvlJc w:val="left"/>
       <w:pPr>
         <w:ind w:left="720" w:hanging="360"/>
@@ -5772,8 +5889,8 @@
     </w:lvl>
     <w:lvl w:ilvl="1">
       <w:start w:val="1"/>
-      <w:numFmt w:val="bullet"/>
-      <w:lvlText w:val="◆"/>
+      <w:numFmt w:val="lowerLetter"/>
+      <w:lvlText w:val="%2."/>
       <w:lvlJc w:val="left"/>
       <w:pPr>
         <w:ind w:left="1440" w:hanging="360"/>
@@ -5784,9 +5901,9 @@
     </w:lvl>
     <w:lvl w:ilvl="2">
       <w:start w:val="1"/>
-      <w:numFmt w:val="bullet"/>
-      <w:lvlText w:val="●"/>
-      <w:lvlJc w:val="left"/>
+      <w:numFmt w:val="lowerRoman"/>
+      <w:lvlText w:val="%3."/>
+      <w:lvlJc w:val="right"/>
       <w:pPr>
         <w:ind w:left="2160" w:hanging="360"/>
       </w:pPr>
@@ -5796,8 +5913,8 @@
     </w:lvl>
     <w:lvl w:ilvl="3">
       <w:start w:val="1"/>
-      <w:numFmt w:val="bullet"/>
-      <w:lvlText w:val="○"/>
+      <w:numFmt w:val="decimal"/>
+      <w:lvlText w:val="%4."/>
       <w:lvlJc w:val="left"/>
       <w:pPr>
         <w:ind w:left="2880" w:hanging="360"/>
@@ -5808,8 +5925,8 @@
     </w:lvl>
     <w:lvl w:ilvl="4">
       <w:start w:val="1"/>
-      <w:numFmt w:val="bullet"/>
-      <w:lvlText w:val="◆"/>
+      <w:numFmt w:val="lowerLetter"/>
+      <w:lvlText w:val="%5."/>
       <w:lvlJc w:val="left"/>
       <w:pPr>
         <w:ind w:left="3600" w:hanging="360"/>
@@ -5820,9 +5937,9 @@
     </w:lvl>
     <w:lvl w:ilvl="5">
       <w:start w:val="1"/>
-      <w:numFmt w:val="bullet"/>
-      <w:lvlText w:val="●"/>
-      <w:lvlJc w:val="left"/>
+      <w:numFmt w:val="lowerRoman"/>
+      <w:lvlText w:val="%6."/>
+      <w:lvlJc w:val="right"/>
       <w:pPr>
         <w:ind w:left="4320" w:hanging="360"/>
       </w:pPr>
@@ -5832,8 +5949,8 @@
     </w:lvl>
     <w:lvl w:ilvl="6">
       <w:start w:val="1"/>
-      <w:numFmt w:val="bullet"/>
-      <w:lvlText w:val="○"/>
+      <w:numFmt w:val="decimal"/>
+      <w:lvlText w:val="%7."/>
       <w:lvlJc w:val="left"/>
       <w:pPr>
         <w:ind w:left="5040" w:hanging="360"/>
@@ -5844,8 +5961,8 @@
     </w:lvl>
     <w:lvl w:ilvl="7">
       <w:start w:val="1"/>
-      <w:numFmt w:val="bullet"/>
-      <w:lvlText w:val="◆"/>
+      <w:numFmt w:val="lowerLetter"/>
+      <w:lvlText w:val="%8."/>
       <w:lvlJc w:val="left"/>
       <w:pPr>
         <w:ind w:left="5760" w:hanging="360"/>
@@ -5856,9 +5973,9 @@
     </w:lvl>
     <w:lvl w:ilvl="8">
       <w:start w:val="1"/>
-      <w:numFmt w:val="bullet"/>
-      <w:lvlText w:val="●"/>
-      <w:lvlJc w:val="left"/>
+      <w:numFmt w:val="lowerRoman"/>
+      <w:lvlText w:val="%9."/>
+      <w:lvlJc w:val="right"/>
       <w:pPr>
         <w:ind w:left="6480" w:hanging="360"/>
       </w:pPr>
@@ -5870,11 +5987,121 @@
   <w:abstractNum w:abstractNumId="7">
     <w:lvl w:ilvl="0">
       <w:start w:val="1"/>
+      <w:numFmt w:val="bullet"/>
+      <w:lvlText w:val="●"/>
+      <w:lvlJc w:val="left"/>
+      <w:pPr>
+        <w:ind w:left="720" w:hanging="360"/>
+      </w:pPr>
+      <w:rPr>
+        <w:u w:val="none"/>
+      </w:rPr>
+    </w:lvl>
+    <w:lvl w:ilvl="1">
+      <w:start w:val="1"/>
+      <w:numFmt w:val="bullet"/>
+      <w:lvlText w:val="○"/>
+      <w:lvlJc w:val="left"/>
+      <w:pPr>
+        <w:ind w:left="1440" w:hanging="360"/>
+      </w:pPr>
+      <w:rPr>
+        <w:u w:val="none"/>
+      </w:rPr>
+    </w:lvl>
+    <w:lvl w:ilvl="2">
+      <w:start w:val="1"/>
+      <w:numFmt w:val="bullet"/>
+      <w:lvlText w:val="■"/>
+      <w:lvlJc w:val="left"/>
+      <w:pPr>
+        <w:ind w:left="2160" w:hanging="360"/>
+      </w:pPr>
+      <w:rPr>
+        <w:u w:val="none"/>
+      </w:rPr>
+    </w:lvl>
+    <w:lvl w:ilvl="3">
+      <w:start w:val="1"/>
+      <w:numFmt w:val="bullet"/>
+      <w:lvlText w:val="●"/>
+      <w:lvlJc w:val="left"/>
+      <w:pPr>
+        <w:ind w:left="2880" w:hanging="360"/>
+      </w:pPr>
+      <w:rPr>
+        <w:u w:val="none"/>
+      </w:rPr>
+    </w:lvl>
+    <w:lvl w:ilvl="4">
+      <w:start w:val="1"/>
+      <w:numFmt w:val="bullet"/>
+      <w:lvlText w:val="○"/>
+      <w:lvlJc w:val="left"/>
+      <w:pPr>
+        <w:ind w:left="3600" w:hanging="360"/>
+      </w:pPr>
+      <w:rPr>
+        <w:u w:val="none"/>
+      </w:rPr>
+    </w:lvl>
+    <w:lvl w:ilvl="5">
+      <w:start w:val="1"/>
+      <w:numFmt w:val="bullet"/>
+      <w:lvlText w:val="■"/>
+      <w:lvlJc w:val="left"/>
+      <w:pPr>
+        <w:ind w:left="4320" w:hanging="360"/>
+      </w:pPr>
+      <w:rPr>
+        <w:u w:val="none"/>
+      </w:rPr>
+    </w:lvl>
+    <w:lvl w:ilvl="6">
+      <w:start w:val="1"/>
+      <w:numFmt w:val="bullet"/>
+      <w:lvlText w:val="●"/>
+      <w:lvlJc w:val="left"/>
+      <w:pPr>
+        <w:ind w:left="5040" w:hanging="360"/>
+      </w:pPr>
+      <w:rPr>
+        <w:u w:val="none"/>
+      </w:rPr>
+    </w:lvl>
+    <w:lvl w:ilvl="7">
+      <w:start w:val="1"/>
+      <w:numFmt w:val="bullet"/>
+      <w:lvlText w:val="○"/>
+      <w:lvlJc w:val="left"/>
+      <w:pPr>
+        <w:ind w:left="5760" w:hanging="360"/>
+      </w:pPr>
+      <w:rPr>
+        <w:u w:val="none"/>
+      </w:rPr>
+    </w:lvl>
+    <w:lvl w:ilvl="8">
+      <w:start w:val="1"/>
+      <w:numFmt w:val="bullet"/>
+      <w:lvlText w:val="■"/>
+      <w:lvlJc w:val="left"/>
+      <w:pPr>
+        <w:ind w:left="6480" w:hanging="360"/>
+      </w:pPr>
+      <w:rPr>
+        <w:u w:val="none"/>
+      </w:rPr>
+    </w:lvl>
+  </w:abstractNum>
+  <w:abstractNum w:abstractNumId="8">
+    <w:lvl w:ilvl="0">
+      <w:start w:val="1"/>
       <w:numFmt w:val="decimal"/>
       <w:lvlText w:val="%1."/>
       <w:lvlJc w:val="left"/>
       <w:pPr>
-        <w:ind w:left="1440" w:hanging="360"/>
+        <w:ind w:left="720" w:hanging="360"/>
       </w:pPr>
       <w:rPr>
         <w:u w:val="none"/>
@@ -5886,7 +6113,7 @@
       <w:lvlText w:val="%2."/>
       <w:lvlJc w:val="left"/>
       <w:pPr>
-        <w:ind w:left="2160" w:hanging="360"/>
+        <w:ind w:left="1440" w:hanging="360"/>
       </w:pPr>
       <w:rPr>
         <w:u w:val="none"/>
@@ -5898,7 +6125,7 @@
       <w:lvlText w:val="%3."/>
       <w:lvlJc w:val="right"/>
       <w:pPr>
-        <w:ind w:left="2880" w:hanging="360"/>
+        <w:ind w:left="2160" w:hanging="360"/>
       </w:pPr>
       <w:rPr>
         <w:u w:val="none"/>
@@ -5910,7 +6137,7 @@
       <w:lvlText w:val="%4."/>
       <w:lvlJc w:val="left"/>
       <w:pPr>
-        <w:ind w:left="3600" w:hanging="360"/>
+        <w:ind w:left="2880" w:hanging="360"/>
       </w:pPr>
       <w:rPr>
         <w:u w:val="none"/>
@@ -5922,7 +6149,7 @@
       <w:lvlText w:val="%5."/>
       <w:lvlJc w:val="left"/>
       <w:pPr>
-        <w:ind w:left="4320" w:hanging="360"/>
+        <w:ind w:left="3600" w:hanging="360"/>
       </w:pPr>
       <w:rPr>
         <w:u w:val="none"/>
@@ -5934,7 +6161,7 @@
       <w:lvlText w:val="%6."/>
       <w:lvlJc w:val="right"/>
       <w:pPr>
-        <w:ind w:left="5040" w:hanging="360"/>
+        <w:ind w:left="4320" w:hanging="360"/>
       </w:pPr>
       <w:rPr>
         <w:u w:val="none"/>
@@ -5946,7 +6173,7 @@
       <w:lvlText w:val="%7."/>
       <w:lvlJc w:val="left"/>
       <w:pPr>
-        <w:ind w:left="5760" w:hanging="360"/>
+        <w:ind w:left="5040" w:hanging="360"/>
       </w:pPr>
       <w:rPr>
         <w:u w:val="none"/>
@@ -5958,7 +6185,7 @@
       <w:lvlText w:val="%8."/>
       <w:lvlJc w:val="left"/>
       <w:pPr>
-        <w:ind w:left="6480" w:hanging="360"/>
+        <w:ind w:left="5760" w:hanging="360"/>
       </w:pPr>
       <w:rPr>
         <w:u w:val="none"/>
@@ -5970,116 +6197,6 @@
       <w:lvlText w:val="%9."/>
       <w:lvlJc w:val="right"/>
       <w:pPr>
-        <w:ind w:left="7200" w:hanging="360"/>
-      </w:pPr>
-      <w:rPr>
-        <w:u w:val="none"/>
-      </w:rPr>
-    </w:lvl>
-  </w:abstractNum>
-  <w:abstractNum w:abstractNumId="8">
-    <w:lvl w:ilvl="0">
-      <w:start w:val="1"/>
-      <w:numFmt w:val="bullet"/>
-      <w:lvlText w:val="●"/>
-      <w:lvlJc w:val="left"/>
-      <w:pPr>
-        <w:ind w:left="720" w:hanging="360"/>
-      </w:pPr>
-      <w:rPr>
-        <w:u w:val="none"/>
-      </w:rPr>
-    </w:lvl>
-    <w:lvl w:ilvl="1">
-      <w:start w:val="1"/>
-      <w:numFmt w:val="bullet"/>
-      <w:lvlText w:val="○"/>
-      <w:lvlJc w:val="left"/>
-      <w:pPr>
-        <w:ind w:left="1440" w:hanging="360"/>
-      </w:pPr>
-      <w:rPr>
-        <w:u w:val="none"/>
-      </w:rPr>
-    </w:lvl>
-    <w:lvl w:ilvl="2">
-      <w:start w:val="1"/>
-      <w:numFmt w:val="bullet"/>
-      <w:lvlText w:val="■"/>
-      <w:lvlJc w:val="left"/>
-      <w:pPr>
-        <w:ind w:left="2160" w:hanging="360"/>
-      </w:pPr>
-      <w:rPr>
-        <w:u w:val="none"/>
-      </w:rPr>
-    </w:lvl>
-    <w:lvl w:ilvl="3">
-      <w:start w:val="1"/>
-      <w:numFmt w:val="bullet"/>
-      <w:lvlText w:val="●"/>
-      <w:lvlJc w:val="left"/>
-      <w:pPr>
-        <w:ind w:left="2880" w:hanging="360"/>
-      </w:pPr>
-      <w:rPr>
-        <w:u w:val="none"/>
-      </w:rPr>
-    </w:lvl>
-    <w:lvl w:ilvl="4">
-      <w:start w:val="1"/>
-      <w:numFmt w:val="bullet"/>
-      <w:lvlText w:val="○"/>
-      <w:lvlJc w:val="left"/>
-      <w:pPr>
-        <w:ind w:left="3600" w:hanging="360"/>
-      </w:pPr>
-      <w:rPr>
-        <w:u w:val="none"/>
-      </w:rPr>
-    </w:lvl>
-    <w:lvl w:ilvl="5">
-      <w:start w:val="1"/>
-      <w:numFmt w:val="bullet"/>
-      <w:lvlText w:val="■"/>
-      <w:lvlJc w:val="left"/>
-      <w:pPr>
-        <w:ind w:left="4320" w:hanging="360"/>
-      </w:pPr>
-      <w:rPr>
-        <w:u w:val="none"/>
-      </w:rPr>
-    </w:lvl>
-    <w:lvl w:ilvl="6">
-      <w:start w:val="1"/>
-      <w:numFmt w:val="bullet"/>
-      <w:lvlText w:val="●"/>
-      <w:lvlJc w:val="left"/>
-      <w:pPr>
-        <w:ind w:left="5040" w:hanging="360"/>
-      </w:pPr>
-      <w:rPr>
-        <w:u w:val="none"/>
-      </w:rPr>
-    </w:lvl>
-    <w:lvl w:ilvl="7">
-      <w:start w:val="1"/>
-      <w:numFmt w:val="bullet"/>
-      <w:lvlText w:val="○"/>
-      <w:lvlJc w:val="left"/>
-      <w:pPr>
-        <w:ind w:left="5760" w:hanging="360"/>
-      </w:pPr>
-      <w:rPr>
-        <w:u w:val="none"/>
-      </w:rPr>
-    </w:lvl>
-    <w:lvl w:ilvl="8">
-      <w:start w:val="1"/>
-      <w:numFmt w:val="bullet"/>
-      <w:lvlText w:val="■"/>
-      <w:lvlJc w:val="left"/>
-      <w:pPr>
         <w:ind w:left="6480" w:hanging="360"/>
       </w:pPr>
       <w:rPr>
@@ -6090,8 +6207,8 @@
   <w:abstractNum w:abstractNumId="9">
     <w:lvl w:ilvl="0">
       <w:start w:val="1"/>
-      <w:numFmt w:val="decimal"/>
-      <w:lvlText w:val="%1."/>
+      <w:numFmt w:val="bullet"/>
+      <w:lvlText w:val="-"/>
       <w:lvlJc w:val="left"/>
       <w:pPr>
         <w:ind w:left="720" w:hanging="360"/>
@@ -6102,8 +6219,8 @@
     </w:lvl>
     <w:lvl w:ilvl="1">
       <w:start w:val="1"/>
-      <w:numFmt w:val="lowerLetter"/>
-      <w:lvlText w:val="%2."/>
+      <w:numFmt w:val="bullet"/>
+      <w:lvlText w:val="-"/>
       <w:lvlJc w:val="left"/>
       <w:pPr>
         <w:ind w:left="1440" w:hanging="360"/>
@@ -6114,9 +6231,9 @@
     </w:lvl>
     <w:lvl w:ilvl="2">
       <w:start w:val="1"/>
-      <w:numFmt w:val="lowerRoman"/>
-      <w:lvlText w:val="%3."/>
-      <w:lvlJc w:val="right"/>
+      <w:numFmt w:val="bullet"/>
+      <w:lvlText w:val="-"/>
+      <w:lvlJc w:val="left"/>
       <w:pPr>
         <w:ind w:left="2160" w:hanging="360"/>
       </w:pPr>
@@ -6126,8 +6243,8 @@
     </w:lvl>
     <w:lvl w:ilvl="3">
       <w:start w:val="1"/>
-      <w:numFmt w:val="decimal"/>
-      <w:lvlText w:val="%4."/>
+      <w:numFmt w:val="bullet"/>
+      <w:lvlText w:val="-"/>
       <w:lvlJc w:val="left"/>
       <w:pPr>
         <w:ind w:left="2880" w:hanging="360"/>
@@ -6138,8 +6255,8 @@
     </w:lvl>
     <w:lvl w:ilvl="4">
       <w:start w:val="1"/>
-      <w:numFmt w:val="lowerLetter"/>
-      <w:lvlText w:val="%5."/>
+      <w:numFmt w:val="bullet"/>
+      <w:lvlText w:val="-"/>
       <w:lvlJc w:val="left"/>
       <w:pPr>
         <w:ind w:left="3600" w:hanging="360"/>
@@ -6150,9 +6267,9 @@
     </w:lvl>
     <w:lvl w:ilvl="5">
       <w:start w:val="1"/>
-      <w:numFmt w:val="lowerRoman"/>
-      <w:lvlText w:val="%6."/>
-      <w:lvlJc w:val="right"/>
+      <w:numFmt w:val="bullet"/>
+      <w:lvlText w:val="-"/>
+      <w:lvlJc w:val="left"/>
       <w:pPr>
         <w:ind w:left="4320" w:hanging="360"/>
       </w:pPr>
@@ -6162,8 +6279,8 @@
     </w:lvl>
     <w:lvl w:ilvl="6">
       <w:start w:val="1"/>
-      <w:numFmt w:val="decimal"/>
-      <w:lvlText w:val="%7."/>
+      <w:numFmt w:val="bullet"/>
+      <w:lvlText w:val="-"/>
       <w:lvlJc w:val="left"/>
       <w:pPr>
         <w:ind w:left="5040" w:hanging="360"/>
@@ -6174,8 +6291,8 @@
     </w:lvl>
     <w:lvl w:ilvl="7">
       <w:start w:val="1"/>
-      <w:numFmt w:val="lowerLetter"/>
-      <w:lvlText w:val="%8."/>
+      <w:numFmt w:val="bullet"/>
+      <w:lvlText w:val="-"/>
       <w:lvlJc w:val="left"/>
       <w:pPr>
         <w:ind w:left="5760" w:hanging="360"/>
@@ -6186,9 +6303,9 @@
     </w:lvl>
     <w:lvl w:ilvl="8">
       <w:start w:val="1"/>
-      <w:numFmt w:val="lowerRoman"/>
-      <w:lvlText w:val="%9."/>
-      <w:lvlJc w:val="right"/>
+      <w:numFmt w:val="bullet"/>
+      <w:lvlText w:val="-"/>
+      <w:lvlJc w:val="left"/>
       <w:pPr>
         <w:ind w:left="6480" w:hanging="360"/>
       </w:pPr>
@@ -6311,103 +6428,103 @@
     <w:lvl w:ilvl="0">
       <w:start w:val="1"/>
       <w:numFmt w:val="bullet"/>
+      <w:lvlText w:val="➔"/>
+      <w:lvlJc w:val="left"/>
+      <w:pPr>
+        <w:ind w:left="720" w:hanging="360"/>
+      </w:pPr>
+      <w:rPr>
+        <w:u w:val="none"/>
+      </w:rPr>
+    </w:lvl>
+    <w:lvl w:ilvl="1">
+      <w:start w:val="1"/>
+      <w:numFmt w:val="bullet"/>
+      <w:lvlText w:val="◆"/>
+      <w:lvlJc w:val="left"/>
+      <w:pPr>
+        <w:ind w:left="1440" w:hanging="360"/>
+      </w:pPr>
+      <w:rPr>
+        <w:u w:val="none"/>
+      </w:rPr>
+    </w:lvl>
+    <w:lvl w:ilvl="2">
+      <w:start w:val="1"/>
+      <w:numFmt w:val="bullet"/>
       <w:lvlText w:val="●"/>
       <w:lvlJc w:val="left"/>
       <w:pPr>
-        <w:ind w:left="720" w:hanging="360"/>
-      </w:pPr>
-      <w:rPr>
-        <w:u w:val="none"/>
-      </w:rPr>
-    </w:lvl>
-    <w:lvl w:ilvl="1">
+        <w:ind w:left="2160" w:hanging="360"/>
+      </w:pPr>
+      <w:rPr>
+        <w:u w:val="none"/>
+      </w:rPr>
+    </w:lvl>
+    <w:lvl w:ilvl="3">
       <w:start w:val="1"/>
       <w:numFmt w:val="bullet"/>
       <w:lvlText w:val="○"/>
       <w:lvlJc w:val="left"/>
       <w:pPr>
-        <w:ind w:left="1440" w:hanging="360"/>
-      </w:pPr>
-      <w:rPr>
-        <w:u w:val="none"/>
-      </w:rPr>
-    </w:lvl>
-    <w:lvl w:ilvl="2">
-      <w:start w:val="1"/>
-      <w:numFmt w:val="bullet"/>
-      <w:lvlText w:val="■"/>
-      <w:lvlJc w:val="left"/>
-      <w:pPr>
-        <w:ind w:left="2160" w:hanging="360"/>
-      </w:pPr>
-      <w:rPr>
-        <w:u w:val="none"/>
-      </w:rPr>
-    </w:lvl>
-    <w:lvl w:ilvl="3">
+        <w:ind w:left="2880" w:hanging="360"/>
+      </w:pPr>
+      <w:rPr>
+        <w:u w:val="none"/>
+      </w:rPr>
+    </w:lvl>
+    <w:lvl w:ilvl="4">
+      <w:start w:val="1"/>
+      <w:numFmt w:val="bullet"/>
+      <w:lvlText w:val="◆"/>
+      <w:lvlJc w:val="left"/>
+      <w:pPr>
+        <w:ind w:left="3600" w:hanging="360"/>
+      </w:pPr>
+      <w:rPr>
+        <w:u w:val="none"/>
+      </w:rPr>
+    </w:lvl>
+    <w:lvl w:ilvl="5">
       <w:start w:val="1"/>
       <w:numFmt w:val="bullet"/>
       <w:lvlText w:val="●"/>
       <w:lvlJc w:val="left"/>
       <w:pPr>
-        <w:ind w:left="2880" w:hanging="360"/>
-      </w:pPr>
-      <w:rPr>
-        <w:u w:val="none"/>
-      </w:rPr>
-    </w:lvl>
-    <w:lvl w:ilvl="4">
+        <w:ind w:left="4320" w:hanging="360"/>
+      </w:pPr>
+      <w:rPr>
+        <w:u w:val="none"/>
+      </w:rPr>
+    </w:lvl>
+    <w:lvl w:ilvl="6">
       <w:start w:val="1"/>
       <w:numFmt w:val="bullet"/>
       <w:lvlText w:val="○"/>
       <w:lvlJc w:val="left"/>
       <w:pPr>
-        <w:ind w:left="3600" w:hanging="360"/>
-      </w:pPr>
-      <w:rPr>
-        <w:u w:val="none"/>
-      </w:rPr>
-    </w:lvl>
-    <w:lvl w:ilvl="5">
-      <w:start w:val="1"/>
-      <w:numFmt w:val="bullet"/>
-      <w:lvlText w:val="■"/>
-      <w:lvlJc w:val="left"/>
-      <w:pPr>
-        <w:ind w:left="4320" w:hanging="360"/>
-      </w:pPr>
-      <w:rPr>
-        <w:u w:val="none"/>
-      </w:rPr>
-    </w:lvl>
-    <w:lvl w:ilvl="6">
+        <w:ind w:left="5040" w:hanging="360"/>
+      </w:pPr>
+      <w:rPr>
+        <w:u w:val="none"/>
+      </w:rPr>
+    </w:lvl>
+    <w:lvl w:ilvl="7">
+      <w:start w:val="1"/>
+      <w:numFmt w:val="bullet"/>
+      <w:lvlText w:val="◆"/>
+      <w:lvlJc w:val="left"/>
+      <w:pPr>
+        <w:ind w:left="5760" w:hanging="360"/>
+      </w:pPr>
+      <w:rPr>
+        <w:u w:val="none"/>
+      </w:rPr>
+    </w:lvl>
+    <w:lvl w:ilvl="8">
       <w:start w:val="1"/>
       <w:numFmt w:val="bullet"/>
       <w:lvlText w:val="●"/>
-      <w:lvlJc w:val="left"/>
-      <w:pPr>
-        <w:ind w:left="5040" w:hanging="360"/>
-      </w:pPr>
-      <w:rPr>
-        <w:u w:val="none"/>
-      </w:rPr>
-    </w:lvl>
-    <w:lvl w:ilvl="7">
-      <w:start w:val="1"/>
-      <w:numFmt w:val="bullet"/>
-      <w:lvlText w:val="○"/>
-      <w:lvlJc w:val="left"/>
-      <w:pPr>
-        <w:ind w:left="5760" w:hanging="360"/>
-      </w:pPr>
-      <w:rPr>
-        <w:u w:val="none"/>
-      </w:rPr>
-    </w:lvl>
-    <w:lvl w:ilvl="8">
-      <w:start w:val="1"/>
-      <w:numFmt w:val="bullet"/>
-      <w:lvlText w:val="■"/>
       <w:lvlJc w:val="left"/>
       <w:pPr>
         <w:ind w:left="6480" w:hanging="360"/>
@@ -6420,8 +6537,8 @@
   <w:abstractNum w:abstractNumId="12">
     <w:lvl w:ilvl="0">
       <w:start w:val="1"/>
-      <w:numFmt w:val="decimal"/>
-      <w:lvlText w:val="%1."/>
+      <w:numFmt w:val="bullet"/>
+      <w:lvlText w:val="●"/>
       <w:lvlJc w:val="left"/>
       <w:pPr>
         <w:ind w:left="720" w:hanging="360"/>
@@ -6432,8 +6549,8 @@
     </w:lvl>
     <w:lvl w:ilvl="1">
       <w:start w:val="1"/>
-      <w:numFmt w:val="lowerLetter"/>
-      <w:lvlText w:val="%2."/>
+      <w:numFmt w:val="bullet"/>
+      <w:lvlText w:val="○"/>
       <w:lvlJc w:val="left"/>
       <w:pPr>
         <w:ind w:left="1440" w:hanging="360"/>
@@ -6444,9 +6561,9 @@
     </w:lvl>
     <w:lvl w:ilvl="2">
       <w:start w:val="1"/>
-      <w:numFmt w:val="lowerRoman"/>
-      <w:lvlText w:val="%3."/>
-      <w:lvlJc w:val="right"/>
+      <w:numFmt w:val="bullet"/>
+      <w:lvlText w:val="■"/>
+      <w:lvlJc w:val="left"/>
       <w:pPr>
         <w:ind w:left="2160" w:hanging="360"/>
       </w:pPr>
@@ -6456,8 +6573,8 @@
     </w:lvl>
     <w:lvl w:ilvl="3">
       <w:start w:val="1"/>
-      <w:numFmt w:val="decimal"/>
-      <w:lvlText w:val="%4."/>
+      <w:numFmt w:val="bullet"/>
+      <w:lvlText w:val="●"/>
       <w:lvlJc w:val="left"/>
       <w:pPr>
         <w:ind w:left="2880" w:hanging="360"/>
@@ -6468,8 +6585,8 @@
     </w:lvl>
     <w:lvl w:ilvl="4">
       <w:start w:val="1"/>
-      <w:numFmt w:val="lowerLetter"/>
-      <w:lvlText w:val="%5."/>
+      <w:numFmt w:val="bullet"/>
+      <w:lvlText w:val="○"/>
       <w:lvlJc w:val="left"/>
       <w:pPr>
         <w:ind w:left="3600" w:hanging="360"/>
@@ -6480,9 +6597,9 @@
     </w:lvl>
     <w:lvl w:ilvl="5">
       <w:start w:val="1"/>
-      <w:numFmt w:val="lowerRoman"/>
-      <w:lvlText w:val="%6."/>
-      <w:lvlJc w:val="right"/>
+      <w:numFmt w:val="bullet"/>
+      <w:lvlText w:val="■"/>
+      <w:lvlJc w:val="left"/>
       <w:pPr>
         <w:ind w:left="4320" w:hanging="360"/>
       </w:pPr>
@@ -6492,8 +6609,8 @@
     </w:lvl>
     <w:lvl w:ilvl="6">
       <w:start w:val="1"/>
-      <w:numFmt w:val="decimal"/>
-      <w:lvlText w:val="%7."/>
+      <w:numFmt w:val="bullet"/>
+      <w:lvlText w:val="●"/>
       <w:lvlJc w:val="left"/>
       <w:pPr>
         <w:ind w:left="5040" w:hanging="360"/>
@@ -6504,8 +6621,8 @@
     </w:lvl>
     <w:lvl w:ilvl="7">
       <w:start w:val="1"/>
-      <w:numFmt w:val="lowerLetter"/>
-      <w:lvlText w:val="%8."/>
+      <w:numFmt w:val="bullet"/>
+      <w:lvlText w:val="○"/>
       <w:lvlJc w:val="left"/>
       <w:pPr>
         <w:ind w:left="5760" w:hanging="360"/>
@@ -6516,9 +6633,119 @@
     </w:lvl>
     <w:lvl w:ilvl="8">
       <w:start w:val="1"/>
-      <w:numFmt w:val="lowerRoman"/>
-      <w:lvlText w:val="%9."/>
-      <w:lvlJc w:val="right"/>
+      <w:numFmt w:val="bullet"/>
+      <w:lvlText w:val="■"/>
+      <w:lvlJc w:val="left"/>
+      <w:pPr>
+        <w:ind w:left="6480" w:hanging="360"/>
+      </w:pPr>
+      <w:rPr>
+        <w:u w:val="none"/>
+      </w:rPr>
+    </w:lvl>
+  </w:abstractNum>
+  <w:abstractNum w:abstractNumId="13">
+    <w:lvl w:ilvl="0">
+      <w:start w:val="1"/>
+      <w:numFmt w:val="bullet"/>
+      <w:lvlText w:val="-"/>
+      <w:lvlJc w:val="left"/>
+      <w:pPr>
+        <w:ind w:left="720" w:hanging="360"/>
+      </w:pPr>
+      <w:rPr>
+        <w:u w:val="none"/>
+      </w:rPr>
+    </w:lvl>
+    <w:lvl w:ilvl="1">
+      <w:start w:val="1"/>
+      <w:numFmt w:val="bullet"/>
+      <w:lvlText w:val="-"/>
+      <w:lvlJc w:val="left"/>
+      <w:pPr>
+        <w:ind w:left="1440" w:hanging="360"/>
+      </w:pPr>
+      <w:rPr>
+        <w:u w:val="none"/>
+      </w:rPr>
+    </w:lvl>
+    <w:lvl w:ilvl="2">
+      <w:start w:val="1"/>
+      <w:numFmt w:val="bullet"/>
+      <w:lvlText w:val="-"/>
+      <w:lvlJc w:val="left"/>
+      <w:pPr>
+        <w:ind w:left="2160" w:hanging="360"/>
+      </w:pPr>
+      <w:rPr>
+        <w:u w:val="none"/>
+      </w:rPr>
+    </w:lvl>
+    <w:lvl w:ilvl="3">
+      <w:start w:val="1"/>
+      <w:numFmt w:val="bullet"/>
+      <w:lvlText w:val="-"/>
+      <w:lvlJc w:val="left"/>
+      <w:pPr>
+        <w:ind w:left="2880" w:hanging="360"/>
+      </w:pPr>
+      <w:rPr>
+        <w:u w:val="none"/>
+      </w:rPr>
+    </w:lvl>
+    <w:lvl w:ilvl="4">
+      <w:start w:val="1"/>
+      <w:numFmt w:val="bullet"/>
+      <w:lvlText w:val="-"/>
+      <w:lvlJc w:val="left"/>
+      <w:pPr>
+        <w:ind w:left="3600" w:hanging="360"/>
+      </w:pPr>
+      <w:rPr>
+        <w:u w:val="none"/>
+      </w:rPr>
+    </w:lvl>
+    <w:lvl w:ilvl="5">
+      <w:start w:val="1"/>
+      <w:numFmt w:val="bullet"/>
+      <w:lvlText w:val="-"/>
+      <w:lvlJc w:val="left"/>
+      <w:pPr>
+        <w:ind w:left="4320" w:hanging="360"/>
+      </w:pPr>
+      <w:rPr>
+        <w:u w:val="none"/>
+      </w:rPr>
+    </w:lvl>
+    <w:lvl w:ilvl="6">
+      <w:start w:val="1"/>
+      <w:numFmt w:val="bullet"/>
+      <w:lvlText w:val="-"/>
+      <w:lvlJc w:val="left"/>
+      <w:pPr>
+        <w:ind w:left="5040" w:hanging="360"/>
+      </w:pPr>
+      <w:rPr>
+        <w:u w:val="none"/>
+      </w:rPr>
+    </w:lvl>
+    <w:lvl w:ilvl="7">
+      <w:start w:val="1"/>
+      <w:numFmt w:val="bullet"/>
+      <w:lvlText w:val="-"/>
+      <w:lvlJc w:val="left"/>
+      <w:pPr>
+        <w:ind w:left="5760" w:hanging="360"/>
+      </w:pPr>
+      <w:rPr>
+        <w:u w:val="none"/>
+      </w:rPr>
+    </w:lvl>
+    <w:lvl w:ilvl="8">
+      <w:start w:val="1"/>
+      <w:numFmt w:val="bullet"/>
+      <w:lvlText w:val="-"/>
+      <w:lvlJc w:val="left"/>
       <w:pPr>
         <w:ind w:left="6480" w:hanging="360"/>
       </w:pPr>
@@ -6562,6 +6789,9 @@
   </w:num>
   <w:num w:numId="12">
     <w:abstractNumId w:val="12"/>
+  </w:num>
+  <w:num w:numId="13">
+    <w:abstractNumId w:val="13"/>
   </w:num>
 </w:numbering>
 </file>

</xml_diff>